<commit_message>
Added Dashboard and minor bugfixes
</commit_message>
<xml_diff>
--- a/ReadMe.docx
+++ b/ReadMe.docx
@@ -3,7 +3,6 @@
 <w:document xmlns:wpc="http://schemas.microsoft.com/office/word/2010/wordprocessingCanvas" xmlns:cx="http://schemas.microsoft.com/office/drawing/2014/chartex" xmlns:cx1="http://schemas.microsoft.com/office/drawing/2015/9/8/chartex" xmlns:cx2="http://schemas.microsoft.com/office/drawing/2015/10/21/chartex" xmlns:cx3="http://schemas.microsoft.com/office/drawing/2016/5/9/chartex" xmlns:cx4="http://schemas.microsoft.com/office/drawing/2016/5/10/chartex" xmlns:cx5="http://schemas.microsoft.com/office/drawing/2016/5/11/chartex" xmlns:cx6="http://schemas.microsoft.com/office/drawing/2016/5/12/chartex" xmlns:cx7="http://schemas.microsoft.com/office/drawing/2016/5/13/chartex" xmlns:cx8="http://schemas.microsoft.com/office/drawing/2016/5/14/chartex" xmlns:mc="http://schemas.openxmlformats.org/markup-compatibility/2006" xmlns:aink="http://schemas.microsoft.com/office/drawing/2016/ink" xmlns:am3d="http://schemas.microsoft.com/office/drawing/2017/model3d" xmlns:o="urn:schemas-microsoft-com:office:office" xmlns:r="http://schemas.openxmlformats.org/officeDocument/2006/relationships" xmlns:m="http://schemas.openxmlformats.org/officeDocument/2006/math" xmlns:v="urn:schemas-microsoft-com:vml" xmlns:wp14="http://schemas.microsoft.com/office/word/2010/wordprocessingDrawing" xmlns:wp="http://schemas.openxmlformats.org/drawingml/2006/wordprocessingDrawing" xmlns:w10="urn:schemas-microsoft-com:office:word" xmlns:w="http://schemas.openxmlformats.org/wordprocessingml/2006/main" xmlns:w14="http://schemas.microsoft.com/office/word/2010/wordml" xmlns:w15="http://schemas.microsoft.com/office/word/2012/wordml" xmlns:w16cid="http://schemas.microsoft.com/office/word/2016/wordml/cid" xmlns:w16se="http://schemas.microsoft.com/office/word/2015/wordml/symex" xmlns:wpg="http://schemas.microsoft.com/office/word/2010/wordprocessingGroup" xmlns:wpi="http://schemas.microsoft.com/office/word/2010/wordprocessingInk" xmlns:wne="http://schemas.microsoft.com/office/word/2006/wordml" xmlns:wps="http://schemas.microsoft.com/office/word/2010/wordprocessingShape" mc:Ignorable="w14 w15 w16se w16cid wp14">
   <w:body>
     <w:p>
-      <w:bookmarkStart w:id="0" w:name="_GoBack"/>
       <w:r>
         <w:t># NAV-RTC-Source-Control</w:t>
       </w:r>
@@ -136,10 +135,7 @@
     </w:p>
     <w:p>
       <w:r>
-        <w:t xml:space="preserve">#### </w:t>
-      </w:r>
-      <w:r>
-        <w:t xml:space="preserve">Table77777 </w:t>
+        <w:t xml:space="preserve">#### Table77777 </w:t>
       </w:r>
       <w:r>
         <w:t>“</w:t>
@@ -160,10 +156,7 @@
     </w:p>
     <w:p>
       <w:r>
-        <w:t xml:space="preserve">#### </w:t>
-      </w:r>
-      <w:r>
-        <w:t xml:space="preserve">Table77778 </w:t>
+        <w:t xml:space="preserve">#### Table77778 </w:t>
       </w:r>
       <w:r>
         <w:t>“</w:t>
@@ -185,10 +178,63 @@
     <w:p>
       <w:r>
         <w:lastRenderedPageBreak/>
-        <w:t xml:space="preserve">#### </w:t>
-      </w:r>
-      <w:r>
-        <w:t xml:space="preserve">Page77777 </w:t>
+        <w:t>#### Page7777</w:t>
+      </w:r>
+      <w:r>
+        <w:t>5</w:t>
+      </w:r>
+      <w:r>
+        <w:t xml:space="preserve"> “</w:t>
+      </w:r>
+      <w:r>
+        <w:t>Source Control List Part</w:t>
+      </w:r>
+      <w:r>
+        <w:t>”</w:t>
+      </w:r>
+    </w:p>
+    <w:p>
+      <w:r>
+        <w:t xml:space="preserve">The </w:t>
+      </w:r>
+      <w:r>
+        <w:t xml:space="preserve">Dashboard List Part </w:t>
+      </w:r>
+      <w:r>
+        <w:t xml:space="preserve">Page – </w:t>
+      </w:r>
+      <w:r>
+        <w:t>Used on Dev Dash</w:t>
+      </w:r>
+    </w:p>
+    <w:p>
+      <w:r>
+        <w:t>#### Page7777</w:t>
+      </w:r>
+      <w:r>
+        <w:t>6</w:t>
+      </w:r>
+      <w:r>
+        <w:t xml:space="preserve"> “</w:t>
+      </w:r>
+      <w:r>
+        <w:t>Development Dash</w:t>
+      </w:r>
+      <w:r>
+        <w:t>”</w:t>
+      </w:r>
+    </w:p>
+    <w:p>
+      <w:r>
+        <w:t xml:space="preserve">The </w:t>
+      </w:r>
+      <w:r>
+        <w:t>Development Dashboard – Can be used as a dash and performs same functions as Page77777</w:t>
+      </w:r>
+    </w:p>
+    <w:p>
+      <w:r>
+        <w:t xml:space="preserve">#### Page77777 </w:t>
       </w:r>
       <w:r>
         <w:t>“</w:t>
@@ -207,25 +253,13 @@
     </w:p>
     <w:p>
       <w:r>
-        <w:t xml:space="preserve">#### </w:t>
-      </w:r>
-      <w:r>
-        <w:t>Page</w:t>
-      </w:r>
-      <w:r>
-        <w:t>7</w:t>
-      </w:r>
-      <w:r>
-        <w:t xml:space="preserve">7778 </w:t>
+        <w:t xml:space="preserve">#### Page77778 </w:t>
       </w:r>
       <w:r>
         <w:t>“</w:t>
       </w:r>
       <w:r>
-        <w:t>Source Control Monitor Line</w:t>
-      </w:r>
-      <w:r>
-        <w:t>s</w:t>
+        <w:t>Source Control Monitor Lines</w:t>
       </w:r>
       <w:r>
         <w:t>”</w:t>
@@ -238,10 +272,7 @@
     </w:p>
     <w:p>
       <w:r>
-        <w:t xml:space="preserve">#### </w:t>
-      </w:r>
-      <w:r>
-        <w:t xml:space="preserve">Page77779 </w:t>
+        <w:t xml:space="preserve">#### Page77779 </w:t>
       </w:r>
       <w:r>
         <w:t>“</w:t>
@@ -266,10 +297,7 @@
     <w:p/>
     <w:p>
       <w:r>
-        <w:t xml:space="preserve"># </w:t>
-      </w:r>
-      <w:r>
-        <w:t>INSTALL</w:t>
+        <w:t># INSTALL</w:t>
       </w:r>
     </w:p>
     <w:p>
@@ -384,10 +412,7 @@
         <w:pStyle w:val="ListParagraph"/>
       </w:pPr>
       <w:r>
-        <w:t xml:space="preserve">If not, copy it from </w:t>
-      </w:r>
-      <w:r>
-        <w:t>your service tier Add-ins folder. (This Add-in ships with NAV)</w:t>
+        <w:t>If not, copy it from your service tier Add-ins folder. (This Add-in ships with NAV)</w:t>
       </w:r>
     </w:p>
     <w:p>
@@ -420,10 +445,7 @@
         <w:t>where your source will be stored</w:t>
       </w:r>
       <w:r>
-        <w:t xml:space="preserve">. </w:t>
-      </w:r>
-      <w:r>
-        <w:t xml:space="preserve">This location will be referred to as </w:t>
+        <w:t xml:space="preserve">. This location will be referred to as </w:t>
       </w:r>
       <w:r>
         <w:rPr>
@@ -454,15 +476,7 @@
         <w:pStyle w:val="ListParagraph"/>
       </w:pPr>
       <w:r>
-        <w:t>(This readme assumes you already have a GIT repository somewhere. It is explained from the perspective of a new user setting up source control environment on his machine and cloning the existing upstream repo to his local machine</w:t>
-      </w:r>
-      <w:proofErr w:type="gramStart"/>
-      <w:r>
-        <w:t xml:space="preserve">. </w:t>
-      </w:r>
-      <w:proofErr w:type="gramEnd"/>
-      <w:r>
-        <w:t>If you do not have a source control repo yet, create one anywhere (</w:t>
+        <w:t>(This readme assumes you already have a GIT repository somewhere. It is explained from the perspective of a new user setting up source control environment on his machine and cloning the existing upstream repo to his local machine. If you do not have a source control repo yet, create one anywhere (</w:t>
       </w:r>
       <w:proofErr w:type="spellStart"/>
       <w:r>
@@ -514,24 +528,12 @@
         <w:t>##</w:t>
       </w:r>
       <w:r>
-        <w:t xml:space="preserve"> </w:t>
-      </w:r>
-      <w:r>
-        <w:t xml:space="preserve">Step </w:t>
-      </w:r>
-      <w:r>
-        <w:t>2</w:t>
-      </w:r>
-    </w:p>
-    <w:p>
-      <w:r>
-        <w:t>Copy the 2 Files “</w:t>
-      </w:r>
-      <w:r>
-        <w:t>GitCmdLet.psm1</w:t>
-      </w:r>
-      <w:r>
-        <w:t>” and “</w:t>
+        <w:t xml:space="preserve"> Step 2</w:t>
+      </w:r>
+    </w:p>
+    <w:p>
+      <w:r>
+        <w:t>Copy the 2 Files “GitCmdLet.psm1” and “</w:t>
       </w:r>
       <w:proofErr w:type="spellStart"/>
       <w:r>
@@ -570,14 +572,12 @@
         <w:t>#</w:t>
       </w:r>
       <w:r>
-        <w:t xml:space="preserve">## Step </w:t>
-      </w:r>
-      <w:r>
-        <w:t>3</w:t>
-      </w:r>
-    </w:p>
-    <w:p>
-      <w:r>
+        <w:t>## Step 3</w:t>
+      </w:r>
+    </w:p>
+    <w:p>
+      <w:r>
+        <w:lastRenderedPageBreak/>
         <w:t>Import “</w:t>
       </w:r>
       <w:r>
@@ -595,15 +595,11 @@
     <w:p/>
     <w:p>
       <w:r>
-        <w:t xml:space="preserve"># </w:t>
-      </w:r>
-      <w:r>
-        <w:t>SETUP</w:t>
-      </w:r>
-    </w:p>
-    <w:p>
-      <w:r>
-        <w:lastRenderedPageBreak/>
+        <w:t># SETUP</w:t>
+      </w:r>
+    </w:p>
+    <w:p>
+      <w:r>
         <w:t>## Step 1</w:t>
       </w:r>
     </w:p>
@@ -673,10 +669,7 @@
     <w:p/>
     <w:p>
       <w:r>
-        <w:t xml:space="preserve">## Step </w:t>
-      </w:r>
-      <w:r>
-        <w:t>2</w:t>
+        <w:t>## Step 2</w:t>
       </w:r>
     </w:p>
     <w:p/>
@@ -756,10 +749,7 @@
     </w:p>
     <w:p>
       <w:r>
-        <w:t xml:space="preserve">### </w:t>
-      </w:r>
-      <w:r>
-        <w:t>Type</w:t>
+        <w:t>### Type</w:t>
       </w:r>
     </w:p>
     <w:p>
@@ -852,87 +842,188 @@
           <w:color w:val="000000"/>
           <w:lang w:eastAsia="en-ZA"/>
         </w:rPr>
-        <w:t xml:space="preserve">Compare Tool: </w:t>
-      </w:r>
-      <w:r>
+        <w:t>Compare Tool: Select this when specifying the location of your favourite compare tool.</w:t>
+      </w:r>
+    </w:p>
+    <w:p/>
+    <w:p>
+      <w:r>
+        <w:t>For the “PS Module” Type setup lines, you need 3 mandatory scripts setup:</w:t>
+      </w:r>
+    </w:p>
+    <w:p>
+      <w:pPr>
+        <w:pStyle w:val="ListParagraph"/>
+        <w:numPr>
+          <w:ilvl w:val="0"/>
+          <w:numId w:val="3"/>
+        </w:numPr>
+      </w:pPr>
+      <w:r>
+        <w:t>C:\Program Files\Microsoft Dynamics NAV\90\Service\NavAdminTool.ps1</w:t>
+      </w:r>
+    </w:p>
+    <w:p>
+      <w:pPr>
+        <w:pStyle w:val="ListParagraph"/>
+        <w:numPr>
+          <w:ilvl w:val="0"/>
+          <w:numId w:val="3"/>
+        </w:numPr>
+      </w:pPr>
+      <w:r>
+        <w:t>C:\Program Files (x</w:t>
+      </w:r>
+      <w:proofErr w:type="gramStart"/>
+      <w:r>
+        <w:t>86)\</w:t>
+      </w:r>
+      <w:proofErr w:type="gramEnd"/>
+      <w:r>
+        <w:t>Microsoft Dynamics NAV\90\</w:t>
+      </w:r>
+      <w:proofErr w:type="spellStart"/>
+      <w:r>
+        <w:t>RoleTailored</w:t>
+      </w:r>
+      <w:proofErr w:type="spellEnd"/>
+      <w:r>
+        <w:t xml:space="preserve"> Client\Microsoft.Dynamics.Nav.Model.Tools.psd1</w:t>
+      </w:r>
+    </w:p>
+    <w:p>
+      <w:pPr>
+        <w:pStyle w:val="ListParagraph"/>
+        <w:numPr>
+          <w:ilvl w:val="0"/>
+          <w:numId w:val="3"/>
+        </w:numPr>
+      </w:pPr>
+      <w:r>
+        <w:rPr>
+          <w:b/>
+        </w:rPr>
+        <w:t>{</w:t>
+      </w:r>
+      <w:proofErr w:type="spellStart"/>
+      <w:r>
+        <w:rPr>
+          <w:b/>
+        </w:rPr>
+        <w:t>ScriptPath</w:t>
+      </w:r>
+      <w:proofErr w:type="spellEnd"/>
+      <w:r>
+        <w:rPr>
+          <w:b/>
+        </w:rPr>
+        <w:t xml:space="preserve">} </w:t>
+      </w:r>
+      <w:r>
+        <w:t>\GitCmdLet.psm1</w:t>
+      </w:r>
+      <w:r>
+        <w:t xml:space="preserve"> </w:t>
+      </w:r>
+    </w:p>
+    <w:p/>
+    <w:p>
+      <w:r>
+        <w:t xml:space="preserve">Please Note that the path of 1 and 2 points to the nav install directories… make sure you use the correct version… </w:t>
+      </w:r>
+      <w:proofErr w:type="spellStart"/>
+      <w:r>
+        <w:t>i.e</w:t>
+      </w:r>
+      <w:proofErr w:type="spellEnd"/>
+      <w:r>
+        <w:t xml:space="preserve"> 80/90/100 etc.</w:t>
+      </w:r>
+    </w:p>
+    <w:p>
+      <w:pPr>
         <w:rPr>
           <w:rFonts w:ascii="Calibri" w:eastAsia="Times New Roman" w:hAnsi="Calibri" w:cs="Calibri"/>
           <w:color w:val="000000"/>
           <w:lang w:eastAsia="en-ZA"/>
         </w:rPr>
-        <w:t xml:space="preserve">Select this when specifying the location of your favourite </w:t>
-      </w:r>
-      <w:r>
-        <w:rPr>
-          <w:rFonts w:ascii="Calibri" w:eastAsia="Times New Roman" w:hAnsi="Calibri" w:cs="Calibri"/>
-          <w:color w:val="000000"/>
-          <w:lang w:eastAsia="en-ZA"/>
-        </w:rPr>
-        <w:t>compare tool</w:t>
-      </w:r>
-      <w:r>
-        <w:rPr>
-          <w:rFonts w:ascii="Calibri" w:eastAsia="Times New Roman" w:hAnsi="Calibri" w:cs="Calibri"/>
-          <w:color w:val="000000"/>
-          <w:lang w:eastAsia="en-ZA"/>
-        </w:rPr>
-        <w:t>.</w:t>
-      </w:r>
-    </w:p>
-    <w:p/>
-    <w:p>
-      <w:r>
-        <w:t>For the “PS Module” Type setup lines, you need 3 mandatory scripts setup:</w:t>
-      </w:r>
-    </w:p>
-    <w:p>
-      <w:pPr>
-        <w:pStyle w:val="ListParagraph"/>
-        <w:numPr>
-          <w:ilvl w:val="0"/>
-          <w:numId w:val="3"/>
-        </w:numPr>
-      </w:pPr>
-      <w:r>
-        <w:t>C:\Program Files\Microsoft Dynamics NAV\90\Service\NavAdminTool.ps1</w:t>
-      </w:r>
-    </w:p>
-    <w:p>
-      <w:pPr>
-        <w:pStyle w:val="ListParagraph"/>
-        <w:numPr>
-          <w:ilvl w:val="0"/>
-          <w:numId w:val="3"/>
-        </w:numPr>
-      </w:pPr>
-      <w:r>
-        <w:t>C:\Program Files (x</w:t>
+      </w:pPr>
+    </w:p>
+    <w:p>
+      <w:r>
+        <w:t>### Name</w:t>
+      </w:r>
+    </w:p>
+    <w:p>
+      <w:r>
+        <w:t>Unique Descriptive Name for the record you are filling in</w:t>
+      </w:r>
+    </w:p>
+    <w:p>
+      <w:r>
+        <w:t xml:space="preserve">### </w:t>
+      </w:r>
+      <w:r>
+        <w:t>Local Repo Path</w:t>
+      </w:r>
+    </w:p>
+    <w:p>
+      <w:r>
+        <w:t>The Local Path of the Repo</w:t>
+      </w:r>
+      <w:r>
+        <w:t xml:space="preserve"> / Script or Editor</w:t>
+      </w:r>
+    </w:p>
+    <w:p>
+      <w:r>
+        <w:t>For Repo’s…., if it’s the First Time you are setting up the repo on your local machine (i.e. you don’t have a local path that contains the source of your repo), fill in</w:t>
+      </w:r>
+    </w:p>
+    <w:p>
+      <w:r>
+        <w:t>“{</w:t>
+      </w:r>
+      <w:proofErr w:type="spellStart"/>
+      <w:r>
+        <w:t>SourceParentPath</w:t>
+      </w:r>
+      <w:proofErr w:type="spellEnd"/>
+      <w:r>
+        <w:t>}</w:t>
       </w:r>
       <w:proofErr w:type="gramStart"/>
       <w:r>
-        <w:t>86)\</w:t>
+        <w:t>\[</w:t>
       </w:r>
       <w:proofErr w:type="gramEnd"/>
       <w:r>
-        <w:t>Microsoft Dynamics NAV\90\</w:t>
-      </w:r>
-      <w:proofErr w:type="spellStart"/>
-      <w:r>
-        <w:t>RoleTailored</w:t>
-      </w:r>
-      <w:proofErr w:type="spellEnd"/>
-      <w:r>
-        <w:t xml:space="preserve"> Client\Microsoft.Dynamics.Nav.Model.Tools.psd1</w:t>
-      </w:r>
-    </w:p>
-    <w:p>
-      <w:pPr>
-        <w:pStyle w:val="ListParagraph"/>
-        <w:numPr>
-          <w:ilvl w:val="0"/>
-          <w:numId w:val="3"/>
-        </w:numPr>
-      </w:pPr>
+        <w:t>Remote Repo name]\” here. (See remote repo name further down). Even if ~</w:t>
+      </w:r>
+      <w:proofErr w:type="gramStart"/>
+      <w:r>
+        <w:t>\[</w:t>
+      </w:r>
+      <w:proofErr w:type="gramEnd"/>
+      <w:r>
+        <w:t>Remote Repo name]\ part of this path does not exist yet, it will be created on first run.</w:t>
+      </w:r>
+    </w:p>
+    <w:p>
+      <w:r>
+        <w:t xml:space="preserve">### </w:t>
+      </w:r>
+      <w:r>
+        <w:t>Local Project Path</w:t>
+      </w:r>
+      <w:r>
+        <w:t xml:space="preserve"> (Repo Type Only)</w:t>
+      </w:r>
+    </w:p>
+    <w:p>
+      <w:r>
+        <w:t xml:space="preserve">The Local Path of the Parent Source Directory… Refer to </w:t>
+      </w:r>
       <w:r>
         <w:rPr>
           <w:b/>
@@ -944,150 +1035,6 @@
         <w:rPr>
           <w:b/>
         </w:rPr>
-        <w:t>ScriptPath</w:t>
-      </w:r>
-      <w:proofErr w:type="spellEnd"/>
-      <w:r>
-        <w:rPr>
-          <w:b/>
-        </w:rPr>
-        <w:t xml:space="preserve">} </w:t>
-      </w:r>
-      <w:r>
-        <w:t>\GitCmdLet.psm1</w:t>
-      </w:r>
-      <w:r>
-        <w:t xml:space="preserve"> </w:t>
-      </w:r>
-    </w:p>
-    <w:p/>
-    <w:p>
-      <w:r>
-        <w:t xml:space="preserve">Please Note that the path of 1 and 2 points to the nav install directories… make sure you use the correct version… </w:t>
-      </w:r>
-      <w:proofErr w:type="spellStart"/>
-      <w:r>
-        <w:t>i.e</w:t>
-      </w:r>
-      <w:proofErr w:type="spellEnd"/>
-      <w:r>
-        <w:t xml:space="preserve"> 80/90/100 etc.</w:t>
-      </w:r>
-    </w:p>
-    <w:p>
-      <w:pPr>
-        <w:rPr>
-          <w:rFonts w:ascii="Calibri" w:eastAsia="Times New Roman" w:hAnsi="Calibri" w:cs="Calibri"/>
-          <w:color w:val="000000"/>
-          <w:lang w:eastAsia="en-ZA"/>
-        </w:rPr>
-      </w:pPr>
-    </w:p>
-    <w:p>
-      <w:r>
-        <w:lastRenderedPageBreak/>
-        <w:t xml:space="preserve">### </w:t>
-      </w:r>
-      <w:r>
-        <w:t>Name</w:t>
-      </w:r>
-    </w:p>
-    <w:p>
-      <w:r>
-        <w:t>Unique Descriptive Name for the record you are filling in</w:t>
-      </w:r>
-    </w:p>
-    <w:p>
-      <w:r>
-        <w:t>###</w:t>
-      </w:r>
-      <w:r>
-        <w:t xml:space="preserve"> </w:t>
-      </w:r>
-      <w:r>
-        <w:t>Local Repo Path</w:t>
-      </w:r>
-    </w:p>
-    <w:p>
-      <w:r>
-        <w:t>The Local Path of the Repo</w:t>
-      </w:r>
-      <w:r>
-        <w:t xml:space="preserve"> / Script or Editor</w:t>
-      </w:r>
-    </w:p>
-    <w:p>
-      <w:r>
-        <w:t>For Repo’s…., if it’s the First Time you are setting up the repo on your local machine (i.e. you don’t have a local path that contains the source of your repo), fill in</w:t>
-      </w:r>
-    </w:p>
-    <w:p>
-      <w:r>
-        <w:t>“</w:t>
-      </w:r>
-      <w:r>
-        <w:t>{</w:t>
-      </w:r>
-      <w:proofErr w:type="spellStart"/>
-      <w:r>
-        <w:t>SourceParentPath</w:t>
-      </w:r>
-      <w:proofErr w:type="spellEnd"/>
-      <w:r>
-        <w:t>}</w:t>
-      </w:r>
-      <w:proofErr w:type="gramStart"/>
-      <w:r>
-        <w:t>\[</w:t>
-      </w:r>
-      <w:proofErr w:type="gramEnd"/>
-      <w:r>
-        <w:t>Remote Repo name</w:t>
-      </w:r>
-      <w:r>
-        <w:t>]\” here. (See remote repo name further down). Even if ~</w:t>
-      </w:r>
-      <w:proofErr w:type="gramStart"/>
-      <w:r>
-        <w:t>\[</w:t>
-      </w:r>
-      <w:proofErr w:type="gramEnd"/>
-      <w:r>
-        <w:t>Remote Repo name]\</w:t>
-      </w:r>
-      <w:r>
-        <w:t xml:space="preserve"> part of this path does not exist yet, it will be created on first run.</w:t>
-      </w:r>
-    </w:p>
-    <w:p>
-      <w:r>
-        <w:t xml:space="preserve">### </w:t>
-      </w:r>
-      <w:r>
-        <w:t>Local Project Path</w:t>
-      </w:r>
-      <w:r>
-        <w:t xml:space="preserve"> (Repo Type Only)</w:t>
-      </w:r>
-    </w:p>
-    <w:p>
-      <w:r>
-        <w:t xml:space="preserve">The Local Path of the </w:t>
-      </w:r>
-      <w:r>
-        <w:t xml:space="preserve">Parent Source Directory… Refer to </w:t>
-      </w:r>
-      <w:r>
-        <w:rPr>
-          <w:b/>
-        </w:rPr>
-        <w:t>{</w:t>
-      </w:r>
-      <w:proofErr w:type="spellStart"/>
-      <w:r>
-        <w:rPr>
-          <w:b/>
-        </w:rPr>
         <w:t>SourceParentPath</w:t>
       </w:r>
       <w:proofErr w:type="spellEnd"/>
@@ -1111,22 +1058,7 @@
     </w:p>
     <w:p>
       <w:r>
-        <w:t xml:space="preserve">The </w:t>
-      </w:r>
-      <w:r>
-        <w:t>Remote</w:t>
-      </w:r>
-      <w:r>
-        <w:t xml:space="preserve"> Path of the </w:t>
-      </w:r>
-      <w:r>
-        <w:t>Repo</w:t>
-      </w:r>
-      <w:r>
-        <w:t xml:space="preserve">… </w:t>
-      </w:r>
-      <w:r>
-        <w:t>(typically http path of remote repo)</w:t>
+        <w:t>The Remote Path of the Repo… (typically http path of remote repo)</w:t>
       </w:r>
     </w:p>
     <w:p>
@@ -1142,58 +1074,22 @@
     </w:p>
     <w:p>
       <w:r>
-        <w:t>The Remote Repo</w:t>
-      </w:r>
-      <w:r>
-        <w:t xml:space="preserve"> name</w:t>
-      </w:r>
-      <w:r>
-        <w:t>… (</w:t>
-      </w:r>
-      <w:r>
-        <w:t>if you don’t know what this is… use “origin”</w:t>
-      </w:r>
-      <w:r>
-        <w:t>)</w:t>
-      </w:r>
-    </w:p>
-    <w:p>
-      <w:r>
-        <w:t xml:space="preserve">### </w:t>
-      </w:r>
-      <w:r>
-        <w:t>Branch</w:t>
-      </w:r>
-      <w:r>
-        <w:t xml:space="preserve"> (Repo Type Only)</w:t>
-      </w:r>
-    </w:p>
-    <w:p>
-      <w:r>
-        <w:t xml:space="preserve">The </w:t>
-      </w:r>
-      <w:r>
-        <w:t xml:space="preserve">Branch </w:t>
-      </w:r>
-      <w:r>
-        <w:t>name… (if you don’t know what this is…. use “</w:t>
-      </w:r>
-      <w:r>
-        <w:t>master</w:t>
-      </w:r>
-      <w:r>
-        <w:t>”)</w:t>
-      </w:r>
-    </w:p>
-    <w:p>
-      <w:r>
-        <w:t xml:space="preserve">### </w:t>
-      </w:r>
-      <w:r>
-        <w:t>DB Server</w:t>
-      </w:r>
-      <w:r>
-        <w:t xml:space="preserve"> (Repo Type Only)</w:t>
+        <w:t>The Remote Repo name… (if you don’t know what this is… use “origin”)</w:t>
+      </w:r>
+    </w:p>
+    <w:p>
+      <w:r>
+        <w:t>### Branch (Repo Type Only)</w:t>
+      </w:r>
+    </w:p>
+    <w:p>
+      <w:r>
+        <w:t>The Branch name… (if you don’t know what this is…. use “master”)</w:t>
+      </w:r>
+    </w:p>
+    <w:p>
+      <w:r>
+        <w:t>### DB Server (Repo Type Only)</w:t>
       </w:r>
     </w:p>
     <w:p>
@@ -1203,13 +1099,7 @@
     </w:p>
     <w:p>
       <w:r>
-        <w:t xml:space="preserve">### </w:t>
-      </w:r>
-      <w:r>
-        <w:t>DB Name</w:t>
-      </w:r>
-      <w:r>
-        <w:t xml:space="preserve"> (Repo Type Only)</w:t>
+        <w:t>### DB Name (Repo Type Only)</w:t>
       </w:r>
     </w:p>
     <w:p>
@@ -1219,13 +1109,7 @@
     </w:p>
     <w:p>
       <w:r>
-        <w:t xml:space="preserve">### </w:t>
-      </w:r>
-      <w:r>
-        <w:t>Default</w:t>
-      </w:r>
-      <w:r>
-        <w:t xml:space="preserve"> (Repo Type Only)</w:t>
+        <w:t>### Default (Repo Type Only)</w:t>
       </w:r>
     </w:p>
     <w:p>
@@ -1262,14 +1146,12 @@
     </w:p>
     <w:p>
       <w:r>
-        <w:t xml:space="preserve">## Step </w:t>
-      </w:r>
-      <w:r>
-        <w:t>2</w:t>
-      </w:r>
-    </w:p>
-    <w:p>
-      <w:r>
+        <w:t>## Step 2</w:t>
+      </w:r>
+    </w:p>
+    <w:p>
+      <w:r>
+        <w:lastRenderedPageBreak/>
         <w:t xml:space="preserve">On the Actions Tab, Click on the “Setup Local Repo’s”. This will </w:t>
       </w:r>
       <w:r>
@@ -1292,7 +1174,6 @@
     </w:p>
     <w:p>
       <w:r>
-        <w:lastRenderedPageBreak/>
         <w:t xml:space="preserve">Once this process is complete, </w:t>
       </w:r>
       <w:r>
@@ -1302,26 +1183,30 @@
         <w:t xml:space="preserve"> are ready to use Source Control. One of the First things you would want to do is Check your Repo Status… Click on “Repo Status” and wait for the result to open in your Favourite Text Editor.</w:t>
       </w:r>
     </w:p>
+    <w:p>
+      <w:r>
+        <w:t>You can also setup your dashboard in the respective DB to use the development dash. It has all the functionality directly on the dash that is included in this feature.</w:t>
+      </w:r>
+    </w:p>
     <w:p/>
     <w:p>
+      <w:bookmarkStart w:id="0" w:name="_GoBack"/>
+      <w:bookmarkEnd w:id="0"/>
+      <w:r>
+        <w:t># FINAL WORDS</w:t>
+      </w:r>
+    </w:p>
+    <w:p>
+      <w:r>
+        <w:t>Hope you Enjoy this Tool and that you find it useful. Feel free to leave me a comment or question. Please just remember that I might not respond timeously to all questions.</w:t>
+      </w:r>
+    </w:p>
+    <w:p/>
+    <w:p>
       <w:r>
         <w:t xml:space="preserve"># </w:t>
       </w:r>
       <w:r>
-        <w:t>FINAL WORDS</w:t>
-      </w:r>
-    </w:p>
-    <w:p>
-      <w:r>
-        <w:t>Hope you Enjoy this Tool and that you find it useful. Feel free to leave me a comment or question. Please just remember that I might not respond timeously to all questions.</w:t>
-      </w:r>
-    </w:p>
-    <w:p/>
-    <w:p>
-      <w:r>
-        <w:t xml:space="preserve"># </w:t>
-      </w:r>
-      <w:r>
         <w:t>Have Fun</w:t>
       </w:r>
     </w:p>
@@ -1329,7 +1214,6 @@
       <w:r>
         <w:t>/Bert</w:t>
       </w:r>
-      <w:bookmarkEnd w:id="0"/>
     </w:p>
     <w:sectPr>
       <w:pgSz w:w="11906" w:h="16838"/>

</xml_diff>